<commit_message>
Added first diary entry and V0.1 of requirements specification
</commit_message>
<xml_diff>
--- a/Documentation/Project Planning/Project_Plan_V0-1_Draft.docx
+++ b/Documentation/Project Planning/Project_Plan_V0-1_Draft.docx
@@ -478,6 +478,14 @@
           <w:lang w:val="en-US"/>
         </w:rPr>
       </w:pPr>
+      <w:r>
+        <w:rPr>
+          <w:sz w:val="22"/>
+          <w:szCs w:val="22"/>
+          <w:lang w:val="en-US"/>
+        </w:rPr>
+        <w:t xml:space="preserve">The objective of this project is to develop and deploy a piece of software that leverages emerging AI reasoning technology to help new players to the game Destiny 2 bridge a gap in the knowledge required to play the game to a successful extent.  </w:t>
+      </w:r>
     </w:p>
     <w:p>
       <w:pPr>

</xml_diff>